<commit_message>
updated the design document with the new flow diagram
</commit_message>
<xml_diff>
--- a/documentation/MVC_UnicornsDesignV2.docx
+++ b/documentation/MVC_UnicornsDesignV2.docx
@@ -11552,8 +11552,6 @@
         </w:rPr>
         <w:t>;</w:t>
       </w:r>
-      <w:bookmarkStart w:id="10" w:name="_GoBack"/>
-      <w:bookmarkEnd w:id="10"/>
     </w:p>
     <w:p>
       <w:pPr>
@@ -11612,15 +11610,16 @@
       <w:pPr>
         <w:pStyle w:val="normal0"/>
       </w:pPr>
+      <w:bookmarkStart w:id="10" w:name="_GoBack"/>
       <w:r>
         <w:rPr>
           <w:noProof/>
         </w:rPr>
         <w:drawing>
-          <wp:inline distT="0" distB="0" distL="0" distR="0" wp14:anchorId="6FAAD444" wp14:editId="723D1E89">
-            <wp:extent cx="5486400" cy="4185285"/>
+          <wp:inline distT="0" distB="0" distL="0" distR="0" wp14:anchorId="4F864E6F" wp14:editId="1D463D6F">
+            <wp:extent cx="5486400" cy="4141470"/>
             <wp:effectExtent l="0" t="0" r="0" b="0"/>
-            <wp:docPr id="9" name="Picture 9"/>
+            <wp:docPr id="3" name="Picture 3"/>
             <wp:cNvGraphicFramePr>
               <a:graphicFrameLocks xmlns:a="http://schemas.openxmlformats.org/drawingml/2006/main" noChangeAspect="1"/>
             </wp:cNvGraphicFramePr>
@@ -11628,7 +11627,7 @@
               <a:graphicData uri="http://schemas.openxmlformats.org/drawingml/2006/picture">
                 <pic:pic xmlns:pic="http://schemas.openxmlformats.org/drawingml/2006/picture">
                   <pic:nvPicPr>
-                    <pic:cNvPr id="0" name="Screen Shot 2015-03-17 at 3.35.24 PM.png"/>
+                    <pic:cNvPr id="0" name="Screen Shot 2015-03-18 at 10.21.36 AM.png"/>
                     <pic:cNvPicPr/>
                   </pic:nvPicPr>
                   <pic:blipFill>
@@ -11646,7 +11645,7 @@
                   <pic:spPr>
                     <a:xfrm>
                       <a:off x="0" y="0"/>
-                      <a:ext cx="5486400" cy="4185285"/>
+                      <a:ext cx="5486400" cy="4141470"/>
                     </a:xfrm>
                     <a:prstGeom prst="rect">
                       <a:avLst/>
@@ -11658,6 +11657,7 @@
           </wp:inline>
         </w:drawing>
       </w:r>
+      <w:bookmarkEnd w:id="10"/>
     </w:p>
     <w:p>
       <w:pPr>
@@ -12142,6 +12142,7 @@
           <w:i/>
           <w:color w:val="0000FF"/>
         </w:rPr>
+        <w:lastRenderedPageBreak/>
         <w:t>Risk</w:t>
       </w:r>
       <w:r>
@@ -12178,15 +12179,7 @@
           <w:i/>
           <w:color w:val="0000FF"/>
         </w:rPr>
-        <w:t xml:space="preserve"> will require us to rethink to whom should be assigned the tasks </w:t>
-      </w:r>
-      <w:r>
-        <w:rPr>
-          <w:i/>
-          <w:color w:val="0000FF"/>
-        </w:rPr>
-        <w:lastRenderedPageBreak/>
-        <w:t>of updating status of the orders</w:t>
+        <w:t xml:space="preserve"> will require us to rethink to whom should be assigned the tasks of updating status of the orders</w:t>
       </w:r>
     </w:p>
     <w:p>
@@ -13479,6 +13472,7 @@
   <w:style w:type="character" w:default="1" w:styleId="DefaultParagraphFont">
     <w:name w:val="Default Paragraph Font"/>
     <w:uiPriority w:val="1"/>
+    <w:semiHidden/>
     <w:unhideWhenUsed/>
   </w:style>
   <w:style w:type="table" w:default="1" w:styleId="TableNormal">
@@ -13946,6 +13940,7 @@
   <w:style w:type="character" w:default="1" w:styleId="DefaultParagraphFont">
     <w:name w:val="Default Paragraph Font"/>
     <w:uiPriority w:val="1"/>
+    <w:semiHidden/>
     <w:unhideWhenUsed/>
   </w:style>
   <w:style w:type="table" w:default="1" w:styleId="TableNormal">

</xml_diff>